<commit_message>
working on glm; mvpa; plot; etcetera...
</commit_message>
<xml_diff>
--- a/docs/documents/reports/20140912.docx
+++ b/docs/documents/reports/20140912.docx
@@ -415,6 +415,119 @@
       <w:pPr>
         <w:jc w:val="both"/>
       </w:pPr>
+    </w:p>
+    <w:p>
+      <w:pPr>
+        <w:jc w:val="both"/>
+      </w:pPr>
+    </w:p>
+    <w:p>
+      <w:pPr>
+        <w:jc w:val="both"/>
+        <w:rPr>
+          <w:b/>
+        </w:rPr>
+      </w:pPr>
+      <w:r>
+        <w:rPr>
+          <w:b/>
+        </w:rPr>
+        <w:t>Caveat – Weird interaction</w:t>
+      </w:r>
+    </w:p>
+    <w:p>
+      <w:pPr>
+        <w:jc w:val="both"/>
+      </w:pPr>
+    </w:p>
+    <w:p>
+      <w:pPr>
+        <w:jc w:val="both"/>
+      </w:pPr>
+      <w:r>
+        <w:t>Plotting bars with activations ends up showing that</w:t>
+      </w:r>
+    </w:p>
+    <w:p>
+      <w:pPr>
+        <w:jc w:val="both"/>
+      </w:pPr>
+      <w:r>
+        <w:t>– rACC is only activated in the R condition</w:t>
+      </w:r>
+    </w:p>
+    <w:p>
+      <w:pPr>
+        <w:jc w:val="both"/>
+      </w:pPr>
+      <w:r>
+        <w:t>– amygdalas are activated in both R and C</w:t>
+      </w:r>
+    </w:p>
+    <w:p>
+      <w:pPr>
+        <w:jc w:val="both"/>
+      </w:pPr>
+      <w:r>
+        <w:t>– fusiform is activated in both R and C</w:t>
+      </w:r>
+    </w:p>
+    <w:p>
+      <w:pPr>
+        <w:jc w:val="both"/>
+      </w:pPr>
+    </w:p>
+    <w:p>
+      <w:pPr>
+        <w:jc w:val="both"/>
+      </w:pPr>
+      <w:r>
+        <w:t>which is weird. my intuition is that this effect in the t-statistics is driven by the number of trials</w:t>
+      </w:r>
+    </w:p>
+    <w:p>
+      <w:pPr>
+        <w:jc w:val="both"/>
+      </w:pPr>
+      <w:r>
+        <w:tab/>
+        <w:t>length(R) = 2873</w:t>
+      </w:r>
+    </w:p>
+    <w:p>
+      <w:pPr>
+        <w:jc w:val="both"/>
+      </w:pPr>
+      <w:r>
+        <w:tab/>
+        <w:t>length(L) = 797</w:t>
+      </w:r>
+    </w:p>
+    <w:p>
+      <w:pPr>
+        <w:jc w:val="both"/>
+      </w:pPr>
+      <w:r>
+        <w:tab/>
+        <w:t>length(I) = 741</w:t>
+      </w:r>
+    </w:p>
+    <w:p>
+      <w:pPr>
+        <w:jc w:val="both"/>
+      </w:pPr>
+      <w:r>
+        <w:tab/>
+        <w:t>length(C) = 1240</w:t>
+      </w:r>
+    </w:p>
+    <w:p>
+      <w:pPr>
+        <w:jc w:val="both"/>
+      </w:pPr>
+      <w:r>
+        <w:t>but chris says that can't be the reason.</w:t>
+      </w:r>
     </w:p>
     <w:p>
       <w:pPr>

</xml_diff>